<commit_message>
docs: add personas and desing thought process
</commit_message>
<xml_diff>
--- a/docs/Problem_Description.docx
+++ b/docs/Problem_Description.docx
@@ -7,52 +7,158 @@
         <w:rPr>
           <w:b/>
           <w:bCs/>
+          <w:lang w:val="en-US"/>
         </w:rPr>
       </w:pPr>
       <w:r>
         <w:rPr>
           <w:b/>
           <w:bCs/>
+          <w:lang w:val="en-US"/>
         </w:rPr>
         <w:t>Precise Problem Description</w:t>
       </w:r>
     </w:p>
     <w:p>
-      <w:r>
-        <w:t>The rapid growth of smart-home technologies has led to an increasing number of interconnected IoT devices inside private households. According to recent industry analyses, more than 21 billion IoT devices will be in use globally by 2025. While these devices bring convenience and automation, they also introduce significant vulnerabilities. Many consumer IoT devices have weak or inconsistent security standards, rely on outdated authentication methods, or use shared default keys. As a result, smart homes are becoming increasingly exposed to unauthorised access, data interception, and manipulation by external actors.</w:t>
+      <w:pPr>
+        <w:rPr>
+          <w:lang w:val="en-US"/>
+        </w:rPr>
+      </w:pPr>
+      <w:r>
+        <w:rPr>
+          <w:lang w:val="en-US"/>
+        </w:rPr>
+        <w:t xml:space="preserve">The rapid growth of smart-home technologies has led to an increasing number of interconnected IoT devices inside private households. According to recent industry analyses, more than 21 billion IoT devices will be in use globally by </w:t>
+      </w:r>
+      <w:r>
+        <w:rPr>
+          <w:lang w:val="en-US"/>
+        </w:rPr>
+        <w:t>th</w:t>
+      </w:r>
+      <w:r>
+        <w:rPr>
+          <w:lang w:val="en-US"/>
+        </w:rPr>
+        <w:t xml:space="preserve">e end of </w:t>
+      </w:r>
+      <w:r>
+        <w:rPr>
+          <w:lang w:val="en-US"/>
+        </w:rPr>
+        <w:t>2025. While these devices bring convenience and automation, they also introduce significant vulnerabilities. Many consumer IoT devices have weak or inconsistent security standards, rely on outdated authentication methods, or use shared default keys. As a result, smart homes are becoming increasingly exposed to unauthori</w:t>
+      </w:r>
+      <w:r>
+        <w:rPr>
+          <w:lang w:val="en-US"/>
+        </w:rPr>
+        <w:t>z</w:t>
+      </w:r>
+      <w:r>
+        <w:rPr>
+          <w:lang w:val="en-US"/>
+        </w:rPr>
+        <w:t>ed access, data interception and manipulation by external actors.</w:t>
       </w:r>
     </w:p>
     <w:p>
-      <w:r>
+      <w:pPr>
+        <w:rPr>
+          <w:lang w:val="en-US"/>
+        </w:rPr>
+      </w:pPr>
+      <w:r>
+        <w:rPr>
+          <w:lang w:val="en-US"/>
+        </w:rPr>
         <w:t xml:space="preserve">Current smart-home ecosystems lack a </w:t>
       </w:r>
       <w:r>
         <w:rPr>
           <w:b/>
           <w:bCs/>
-        </w:rPr>
-        <w:t>consistent, secure, and user-controlled method</w:t>
-      </w:r>
-      <w:r>
-        <w:t xml:space="preserve"> for onboarding and authenticating devices. Because each manufacturer uses their own protocol or minimal security measures, users have little transparency or control over how their personal data is stored, transmitted, and protected. This creates a fragile security environment in which attackers can exploit weak devices to access private information, monitor household behaviour patterns, or even gain control over connected devices.</w:t>
+          <w:lang w:val="en-US"/>
+        </w:rPr>
+        <w:t>consistent, secure and user-controlled method</w:t>
+      </w:r>
+      <w:r>
+        <w:rPr>
+          <w:lang w:val="en-US"/>
+        </w:rPr>
+        <w:t xml:space="preserve"> for onboarding and authenticating devices. Because each manufacturer uses their own protocol or minimal security measures, users have little transparency or control over how their personal data is stored, transmitted, and protected. This creates a fragile security environment in which attackers can exploit weak devices to access private information, monitor household behavior patterns, or even gain control over connected devices.</w:t>
       </w:r>
     </w:p>
     <w:p>
-      <w:r>
+      <w:pPr>
+        <w:rPr>
+          <w:lang w:val="en-US"/>
+        </w:rPr>
+      </w:pPr>
+      <w:r>
+        <w:rPr>
+          <w:lang w:val="en-US"/>
+        </w:rPr>
         <w:t xml:space="preserve">This problem threatens the fundamental expectation that a home is a </w:t>
       </w:r>
       <w:r>
         <w:rPr>
           <w:b/>
           <w:bCs/>
+          <w:lang w:val="en-US"/>
         </w:rPr>
         <w:t>safe, private, and protected space</w:t>
       </w:r>
       <w:r>
-        <w:t>. Without a reliable, standardised security mechanism, users cannot be certain that their personal data remains confidential or that their smart-home devices are safeguarded against unauthorised external access.</w:t>
+        <w:rPr>
+          <w:lang w:val="en-US"/>
+        </w:rPr>
+        <w:t>. Without a reliable, standar</w:t>
+      </w:r>
+      <w:r>
+        <w:rPr>
+          <w:lang w:val="en-US"/>
+        </w:rPr>
+        <w:t>d</w:t>
+      </w:r>
+      <w:r>
+        <w:rPr>
+          <w:lang w:val="en-US"/>
+        </w:rPr>
+        <w:t>i</w:t>
+      </w:r>
+      <w:r>
+        <w:rPr>
+          <w:lang w:val="en-US"/>
+        </w:rPr>
+        <w:t>z</w:t>
+      </w:r>
+      <w:r>
+        <w:rPr>
+          <w:lang w:val="en-US"/>
+        </w:rPr>
+        <w:t>ed security mechanism, users cannot be certain that their personal data remains confidential or that their smart-home devices are safeguarded against unauthori</w:t>
+      </w:r>
+      <w:r>
+        <w:rPr>
+          <w:lang w:val="en-US"/>
+        </w:rPr>
+        <w:t>z</w:t>
+      </w:r>
+      <w:r>
+        <w:rPr>
+          <w:lang w:val="en-US"/>
+        </w:rPr>
+        <w:t>ed external access.</w:t>
       </w:r>
     </w:p>
-    <w:p/>
+    <w:p>
+      <w:pPr>
+        <w:rPr>
+          <w:lang w:val="en-US"/>
+        </w:rPr>
+      </w:pPr>
+    </w:p>
     <w:sectPr>
       <w:pgSz w:w="11906" w:h="16838"/>
       <w:pgMar w:top="1417" w:right="1417" w:bottom="1417" w:left="1417" w:header="708" w:footer="708" w:gutter="0"/>
@@ -666,6 +772,7 @@
   <w:style w:type="character" w:default="1" w:styleId="Domylnaczcionkaakapitu">
     <w:name w:val="Default Paragraph Font"/>
     <w:uiPriority w:val="1"/>
+    <w:semiHidden/>
     <w:unhideWhenUsed/>
   </w:style>
   <w:style w:type="table" w:default="1" w:styleId="Standardowy">

</xml_diff>

<commit_message>
feat: add user journey
</commit_message>
<xml_diff>
--- a/docs/Problem_Description.docx
+++ b/docs/Problem_Description.docx
@@ -86,7 +86,133 @@
         <w:rPr>
           <w:lang w:val="en-US"/>
         </w:rPr>
-        <w:t xml:space="preserve"> for onboarding and authenticating devices. Because each manufacturer uses their own protocol or minimal security measures, users have little transparency or control over how their personal data is stored, transmitted, and protected. This creates a fragile security environment in which attackers can exploit weak devices to access private information, monitor household behavior patterns, or even gain control over connected devices.</w:t>
+        <w:t xml:space="preserve"> for onboarding and authenticating devices. </w:t>
+      </w:r>
+      <w:r>
+        <w:rPr>
+          <w:lang w:val="en-US"/>
+        </w:rPr>
+        <w:t xml:space="preserve">Users </w:t>
+      </w:r>
+      <w:r>
+        <w:rPr>
+          <w:lang w:val="en-US"/>
+        </w:rPr>
+        <w:t xml:space="preserve">have little transparency or control over how their </w:t>
+      </w:r>
+      <w:r>
+        <w:rPr>
+          <w:lang w:val="en-US"/>
+        </w:rPr>
+        <w:t>devices are connected and the way data is</w:t>
+      </w:r>
+      <w:r>
+        <w:rPr>
+          <w:lang w:val="en-US"/>
+        </w:rPr>
+        <w:t xml:space="preserve"> transmitted and protected. This creates a fragile security environment in which attackers can exploit devices</w:t>
+      </w:r>
+      <w:r>
+        <w:rPr>
+          <w:lang w:val="en-US"/>
+        </w:rPr>
+        <w:t xml:space="preserve"> in pairing mode</w:t>
+      </w:r>
+      <w:r>
+        <w:rPr>
+          <w:lang w:val="en-US"/>
+        </w:rPr>
+        <w:t xml:space="preserve"> to access private information, monitor household </w:t>
+      </w:r>
+      <w:proofErr w:type="spellStart"/>
+      <w:r>
+        <w:rPr>
+          <w:lang w:val="en-US"/>
+        </w:rPr>
+        <w:t>behavio</w:t>
+      </w:r>
+      <w:r>
+        <w:rPr>
+          <w:lang w:val="en-US"/>
+        </w:rPr>
+        <w:t>u</w:t>
+      </w:r>
+      <w:r>
+        <w:rPr>
+          <w:lang w:val="en-US"/>
+        </w:rPr>
+        <w:t>r</w:t>
+      </w:r>
+      <w:proofErr w:type="spellEnd"/>
+      <w:r>
+        <w:rPr>
+          <w:lang w:val="en-US"/>
+        </w:rPr>
+        <w:t xml:space="preserve"> patterns or even gain control over</w:t>
+      </w:r>
+      <w:r>
+        <w:rPr>
+          <w:lang w:val="en-US"/>
+        </w:rPr>
+        <w:t xml:space="preserve"> them</w:t>
+      </w:r>
+      <w:r>
+        <w:rPr>
+          <w:lang w:val="en-US"/>
+        </w:rPr>
+        <w:t>.</w:t>
+      </w:r>
+    </w:p>
+    <w:p>
+      <w:r>
+        <w:drawing>
+          <wp:inline distT="0" distB="0" distL="0" distR="0" wp14:anchorId="6C696C43" wp14:editId="355E69E0">
+            <wp:extent cx="5676900" cy="4213860"/>
+            <wp:effectExtent l="0" t="0" r="0" b="0"/>
+            <wp:docPr id="367499127" name="Obraz 2"/>
+            <wp:cNvGraphicFramePr>
+              <a:graphicFrameLocks xmlns:a="http://schemas.openxmlformats.org/drawingml/2006/main" noChangeAspect="1"/>
+            </wp:cNvGraphicFramePr>
+            <a:graphic xmlns:a="http://schemas.openxmlformats.org/drawingml/2006/main">
+              <a:graphicData uri="http://schemas.openxmlformats.org/drawingml/2006/picture">
+                <pic:pic xmlns:pic="http://schemas.openxmlformats.org/drawingml/2006/picture">
+                  <pic:nvPicPr>
+                    <pic:cNvPr id="0" name="Picture 6"/>
+                    <pic:cNvPicPr>
+                      <a:picLocks noChangeAspect="1" noChangeArrowheads="1"/>
+                    </pic:cNvPicPr>
+                  </pic:nvPicPr>
+                  <pic:blipFill>
+                    <a:blip r:embed="rId4">
+                      <a:extLst>
+                        <a:ext uri="{28A0092B-C50C-407E-A947-70E740481C1C}">
+                          <a14:useLocalDpi xmlns:a14="http://schemas.microsoft.com/office/drawing/2010/main" val="0"/>
+                        </a:ext>
+                      </a:extLst>
+                    </a:blip>
+                    <a:srcRect/>
+                    <a:stretch>
+                      <a:fillRect/>
+                    </a:stretch>
+                  </pic:blipFill>
+                  <pic:spPr bwMode="auto">
+                    <a:xfrm>
+                      <a:off x="0" y="0"/>
+                      <a:ext cx="5676900" cy="4213860"/>
+                    </a:xfrm>
+                    <a:prstGeom prst="rect">
+                      <a:avLst/>
+                    </a:prstGeom>
+                    <a:noFill/>
+                    <a:ln>
+                      <a:noFill/>
+                    </a:ln>
+                  </pic:spPr>
+                </pic:pic>
+              </a:graphicData>
+            </a:graphic>
+          </wp:inline>
+        </w:drawing>
       </w:r>
     </w:p>
     <w:p>
@@ -95,62 +221,6 @@
           <w:lang w:val="en-US"/>
         </w:rPr>
       </w:pPr>
-      <w:r>
-        <w:rPr>
-          <w:lang w:val="en-US"/>
-        </w:rPr>
-        <w:t xml:space="preserve">This problem threatens the fundamental expectation that a home is a </w:t>
-      </w:r>
-      <w:r>
-        <w:rPr>
-          <w:b/>
-          <w:bCs/>
-          <w:lang w:val="en-US"/>
-        </w:rPr>
-        <w:t>safe, private, and protected space</w:t>
-      </w:r>
-      <w:r>
-        <w:rPr>
-          <w:lang w:val="en-US"/>
-        </w:rPr>
-        <w:t>. Without a reliable, standar</w:t>
-      </w:r>
-      <w:r>
-        <w:rPr>
-          <w:lang w:val="en-US"/>
-        </w:rPr>
-        <w:t>d</w:t>
-      </w:r>
-      <w:r>
-        <w:rPr>
-          <w:lang w:val="en-US"/>
-        </w:rPr>
-        <w:t>i</w:t>
-      </w:r>
-      <w:r>
-        <w:rPr>
-          <w:lang w:val="en-US"/>
-        </w:rPr>
-        <w:t>z</w:t>
-      </w:r>
-      <w:r>
-        <w:rPr>
-          <w:lang w:val="en-US"/>
-        </w:rPr>
-        <w:t>ed security mechanism, users cannot be certain that their personal data remains confidential or that their smart-home devices are safeguarded against unauthori</w:t>
-      </w:r>
-      <w:r>
-        <w:rPr>
-          <w:lang w:val="en-US"/>
-        </w:rPr>
-        <w:t>z</w:t>
-      </w:r>
-      <w:r>
-        <w:rPr>
-          <w:lang w:val="en-US"/>
-        </w:rPr>
-        <w:t>ed external access.</w:t>
-      </w:r>
     </w:p>
     <w:p>
       <w:pPr>
@@ -158,6 +228,62 @@
           <w:lang w:val="en-US"/>
         </w:rPr>
       </w:pPr>
+      <w:r>
+        <w:rPr>
+          <w:lang w:val="en-US"/>
+        </w:rPr>
+        <w:t xml:space="preserve">This problem threatens the fundamental expectation that a home is a </w:t>
+      </w:r>
+      <w:r>
+        <w:rPr>
+          <w:b/>
+          <w:bCs/>
+          <w:lang w:val="en-US"/>
+        </w:rPr>
+        <w:t>safe, private, and protected space</w:t>
+      </w:r>
+      <w:r>
+        <w:rPr>
+          <w:lang w:val="en-US"/>
+        </w:rPr>
+        <w:t>. Without a reliable, standar</w:t>
+      </w:r>
+      <w:r>
+        <w:rPr>
+          <w:lang w:val="en-US"/>
+        </w:rPr>
+        <w:t>d</w:t>
+      </w:r>
+      <w:r>
+        <w:rPr>
+          <w:lang w:val="en-US"/>
+        </w:rPr>
+        <w:t>i</w:t>
+      </w:r>
+      <w:r>
+        <w:rPr>
+          <w:lang w:val="en-US"/>
+        </w:rPr>
+        <w:t>z</w:t>
+      </w:r>
+      <w:r>
+        <w:rPr>
+          <w:lang w:val="en-US"/>
+        </w:rPr>
+        <w:t>ed security mechanism, users cannot be certain that their personal data remains confidential or that their smart-home devices are safeguarded against unauthori</w:t>
+      </w:r>
+      <w:r>
+        <w:rPr>
+          <w:lang w:val="en-US"/>
+        </w:rPr>
+        <w:t>z</w:t>
+      </w:r>
+      <w:r>
+        <w:rPr>
+          <w:lang w:val="en-US"/>
+        </w:rPr>
+        <w:t>ed external access.</w:t>
+      </w:r>
     </w:p>
     <w:sectPr>
       <w:pgSz w:w="11906" w:h="16838"/>
@@ -772,7 +898,6 @@
   <w:style w:type="character" w:default="1" w:styleId="Domylnaczcionkaakapitu">
     <w:name w:val="Default Paragraph Font"/>
     <w:uiPriority w:val="1"/>
-    <w:semiHidden/>
     <w:unhideWhenUsed/>
   </w:style>
   <w:style w:type="table" w:default="1" w:styleId="Standardowy">

</xml_diff>